<commit_message>
rettelser i resultater og diskussion
</commit_message>
<xml_diff>
--- a/Dokumentationen/Resultater og diskussion.docx
+++ b/Dokumentationen/Resultater og diskussion.docx
@@ -12,15 +12,10 @@
     </w:p>
     <w:p>
       <w:r>
-        <w:t xml:space="preserve">Igennem </w:t>
-      </w:r>
-      <w:proofErr w:type="spellStart"/>
-      <w:r>
-        <w:t>intergrationstesten</w:t>
-      </w:r>
-      <w:proofErr w:type="spellEnd"/>
-      <w:r>
-        <w:t xml:space="preserve"> og accepttesten er der opnået resultater for projektet. Igennem accepttesten er der opstillet krav til hvordan blodtryksmåler systemet skal opføre sig i forhold til </w:t>
+        <w:t>Igennem inte</w:t>
+      </w:r>
+      <w:r>
+        <w:t xml:space="preserve">grationstesten og accepttesten er der opnået resultater for projektet. Igennem accepttesten er der opstillet krav til hvordan blodtryksmåler systemet skal opføre sig i forhold til </w:t>
       </w:r>
       <w:proofErr w:type="spellStart"/>
       <w:r>
@@ -41,15 +36,13 @@
     </w:p>
     <w:p>
       <w:r>
-        <w:t xml:space="preserve">I </w:t>
-      </w:r>
-      <w:proofErr w:type="spellStart"/>
-      <w:r>
-        <w:t>acceptesten</w:t>
-      </w:r>
-      <w:proofErr w:type="spellEnd"/>
-      <w:r>
-        <w:t xml:space="preserve"> er det første step for accepttest af </w:t>
+        <w:t>I accept</w:t>
+      </w:r>
+      <w:r>
+        <w:t>t</w:t>
+      </w:r>
+      <w:r>
+        <w:t xml:space="preserve">esten er det første step for accepttest af </w:t>
       </w:r>
       <w:proofErr w:type="spellStart"/>
       <w:r>
@@ -126,27 +119,14 @@
       <w:r>
         <w:t xml:space="preserve">Figur </w:t>
       </w:r>
-      <w:r>
-        <w:fldChar w:fldCharType="begin"/>
-      </w:r>
-      <w:r>
-        <w:instrText xml:space="preserve"> SEQ Figur \* ARABIC </w:instrText>
-      </w:r>
-      <w:r>
-        <w:fldChar w:fldCharType="separate"/>
-      </w:r>
-      <w:r>
-        <w:rPr>
-          <w:noProof/>
-        </w:rPr>
-        <w:t>1</w:t>
-      </w:r>
-      <w:r>
-        <w:rPr>
-          <w:noProof/>
-        </w:rPr>
-        <w:fldChar w:fldCharType="end"/>
-      </w:r>
+      <w:fldSimple w:instr=" SEQ Figur \* ARABIC ">
+        <w:r>
+          <w:rPr>
+            <w:noProof/>
+          </w:rPr>
+          <w:t>1</w:t>
+        </w:r>
+      </w:fldSimple>
       <w:r>
         <w:t xml:space="preserve"> Startskærm uden login oplysninger</w:t>
       </w:r>
@@ -222,27 +202,14 @@
       <w:r>
         <w:t xml:space="preserve">Figur </w:t>
       </w:r>
-      <w:r>
-        <w:fldChar w:fldCharType="begin"/>
-      </w:r>
-      <w:r>
-        <w:instrText xml:space="preserve"> SEQ Figur \* ARABIC </w:instrText>
-      </w:r>
-      <w:r>
-        <w:fldChar w:fldCharType="separate"/>
-      </w:r>
-      <w:r>
-        <w:rPr>
-          <w:noProof/>
-        </w:rPr>
-        <w:t>2</w:t>
-      </w:r>
-      <w:r>
-        <w:rPr>
-          <w:noProof/>
-        </w:rPr>
-        <w:fldChar w:fldCharType="end"/>
-      </w:r>
+      <w:fldSimple w:instr=" SEQ Figur \* ARABIC ">
+        <w:r>
+          <w:rPr>
+            <w:noProof/>
+          </w:rPr>
+          <w:t>2</w:t>
+        </w:r>
+      </w:fldSimple>
       <w:r>
         <w:t xml:space="preserve"> Startskærm med login oplysninger og kalibreringsværdi</w:t>
       </w:r>
@@ -421,27 +388,14 @@
       <w:r>
         <w:t xml:space="preserve">Figur </w:t>
       </w:r>
-      <w:r>
-        <w:fldChar w:fldCharType="begin"/>
-      </w:r>
-      <w:r>
-        <w:instrText xml:space="preserve"> SEQ Figur \* ARABIC </w:instrText>
-      </w:r>
-      <w:r>
-        <w:fldChar w:fldCharType="separate"/>
-      </w:r>
-      <w:r>
-        <w:rPr>
-          <w:noProof/>
-        </w:rPr>
-        <w:t>3</w:t>
-      </w:r>
-      <w:r>
-        <w:rPr>
-          <w:noProof/>
-        </w:rPr>
-        <w:fldChar w:fldCharType="end"/>
-      </w:r>
+      <w:fldSimple w:instr=" SEQ Figur \* ARABIC ">
+        <w:r>
+          <w:rPr>
+            <w:noProof/>
+          </w:rPr>
+          <w:t>3</w:t>
+        </w:r>
+      </w:fldSimple>
       <w:r>
         <w:t xml:space="preserve"> Blodtryksmåling med filter på</w:t>
       </w:r>
@@ -531,27 +485,14 @@
       <w:r>
         <w:t xml:space="preserve">Figur </w:t>
       </w:r>
-      <w:r>
-        <w:fldChar w:fldCharType="begin"/>
-      </w:r>
-      <w:r>
-        <w:instrText xml:space="preserve"> SEQ Figur \* ARABIC </w:instrText>
-      </w:r>
-      <w:r>
-        <w:fldChar w:fldCharType="separate"/>
-      </w:r>
-      <w:r>
-        <w:rPr>
-          <w:noProof/>
-        </w:rPr>
-        <w:t>4</w:t>
-      </w:r>
-      <w:r>
-        <w:rPr>
-          <w:noProof/>
-        </w:rPr>
-        <w:fldChar w:fldCharType="end"/>
-      </w:r>
+      <w:fldSimple w:instr=" SEQ Figur \* ARABIC ">
+        <w:r>
+          <w:rPr>
+            <w:noProof/>
+          </w:rPr>
+          <w:t>4</w:t>
+        </w:r>
+      </w:fldSimple>
       <w:r>
         <w:t xml:space="preserve"> Brugernavn/ kode er indtastet forkert</w:t>
       </w:r>
@@ -661,27 +602,14 @@
       <w:r>
         <w:t xml:space="preserve">Figur </w:t>
       </w:r>
-      <w:r>
-        <w:fldChar w:fldCharType="begin"/>
-      </w:r>
-      <w:r>
-        <w:instrText xml:space="preserve"> SEQ Figur \* ARABIC </w:instrText>
-      </w:r>
-      <w:r>
-        <w:fldChar w:fldCharType="separate"/>
-      </w:r>
-      <w:r>
-        <w:rPr>
-          <w:noProof/>
-        </w:rPr>
-        <w:t>5</w:t>
-      </w:r>
-      <w:r>
-        <w:rPr>
-          <w:noProof/>
-        </w:rPr>
-        <w:fldChar w:fldCharType="end"/>
-      </w:r>
+      <w:fldSimple w:instr=" SEQ Figur \* ARABIC ">
+        <w:r>
+          <w:rPr>
+            <w:noProof/>
+          </w:rPr>
+          <w:t>5</w:t>
+        </w:r>
+      </w:fldSimple>
       <w:r>
         <w:t xml:space="preserve"> Blodtrykssignal uden digitalt filter</w:t>
       </w:r>
@@ -781,27 +709,14 @@
       <w:r>
         <w:t xml:space="preserve">Figur </w:t>
       </w:r>
-      <w:r>
-        <w:fldChar w:fldCharType="begin"/>
-      </w:r>
-      <w:r>
-        <w:instrText xml:space="preserve"> SEQ Figur \* ARABIC </w:instrText>
-      </w:r>
-      <w:r>
-        <w:fldChar w:fldCharType="separate"/>
-      </w:r>
-      <w:r>
-        <w:rPr>
-          <w:noProof/>
-        </w:rPr>
-        <w:t>6</w:t>
-      </w:r>
-      <w:r>
-        <w:rPr>
-          <w:noProof/>
-        </w:rPr>
-        <w:fldChar w:fldCharType="end"/>
-      </w:r>
+      <w:fldSimple w:instr=" SEQ Figur \* ARABIC ">
+        <w:r>
+          <w:rPr>
+            <w:noProof/>
+          </w:rPr>
+          <w:t>6</w:t>
+        </w:r>
+      </w:fldSimple>
       <w:r>
         <w:t xml:space="preserve"> Grænseværdi for systole ændret og alarm igangsat</w:t>
       </w:r>
@@ -900,34 +815,27 @@
       <w:r>
         <w:t xml:space="preserve">Figur </w:t>
       </w:r>
-      <w:r>
-        <w:fldChar w:fldCharType="begin"/>
-      </w:r>
-      <w:r>
-        <w:instrText xml:space="preserve"> SEQ Figur \* ARABIC </w:instrText>
-      </w:r>
-      <w:r>
-        <w:fldChar w:fldCharType="separate"/>
-      </w:r>
-      <w:r>
-        <w:rPr>
-          <w:noProof/>
-        </w:rPr>
-        <w:t>7</w:t>
-      </w:r>
-      <w:r>
-        <w:rPr>
-          <w:noProof/>
-        </w:rPr>
-        <w:fldChar w:fldCharType="end"/>
-      </w:r>
+      <w:fldSimple w:instr=" SEQ Figur \* ARABIC ">
+        <w:r>
+          <w:rPr>
+            <w:noProof/>
+          </w:rPr>
+          <w:t>7</w:t>
+        </w:r>
+      </w:fldSimple>
       <w:r>
         <w:t xml:space="preserve"> Log ud af blodtryksmålersystemet</w:t>
       </w:r>
     </w:p>
     <w:p>
       <w:r>
-        <w:t xml:space="preserve">Fra de forgående figur kan det konkluderes at blodtryksmålersystemet lever op til kravene omkring, at kunne vise et blodtrykssignalet kontinuert, samt sætte et digitalt filter til og fra. </w:t>
+        <w:t>Fra de forgående figur kan det konkluderes at blodtryksmål</w:t>
+      </w:r>
+      <w:r>
+        <w:t xml:space="preserve">ersystemet lever op til accepttestens krav </w:t>
+      </w:r>
+      <w:r>
+        <w:t xml:space="preserve">omkring, at kunne vise et blodtrykssignalet kontinuert, samt sætte et digitalt filter til og fra. </w:t>
       </w:r>
     </w:p>
     <w:p>
@@ -943,51 +851,109 @@
         <w:t>. Det kan diskuteres om det var smartere at systemet selv skal kunne indlæse værdien for nulpunktjustering, og derefter bare gange denne værdi på blodtrykssignalet, når der trykkes på nulpunkts justerings</w:t>
       </w:r>
       <w:r>
-        <w:t xml:space="preserve"> knappen, end at man selv skal aflæse værdien fra et andet program. Dog lever nulpunks justerings knappen, op til kravet omkring at nulpunkts juster blodtryksmåler systemet, da den </w:t>
+        <w:t xml:space="preserve"> knappen, end at man selv skal aflæse værdien fra et andet program. Dog lever nulpunks justerings knappen, op til kravet omkring at nulpunkts juster blodtryksmåler systemet, da alle blodtrykssignalværdierne</w:t>
+      </w:r>
+      <w:r>
+        <w:t xml:space="preserve"> bliver</w:t>
+      </w:r>
+      <w:r>
+        <w:t xml:space="preserve"> nulpunksjusteret efter</w:t>
+      </w:r>
+      <w:r>
+        <w:t xml:space="preserve"> </w:t>
+      </w:r>
+      <w:r>
+        <w:t>den</w:t>
+      </w:r>
+      <w:r>
+        <w:t xml:space="preserve"> indtastet nulpunktsværdi</w:t>
+      </w:r>
+      <w:r>
+        <w:t xml:space="preserve">. </w:t>
+      </w:r>
+    </w:p>
+    <w:p>
+      <w:r>
+        <w:t>Der kan også ændres grænsevær</w:t>
+      </w:r>
+      <w:r>
+        <w:t>dierne for blodtryksmålersyste</w:t>
+      </w:r>
+      <w:r>
+        <w:t xml:space="preserve">met, herved er dette krav opfyldt, og der kommer en alarm når værdierne for enten systolen eller diastolen overskrider de satte grænseværdier. </w:t>
+      </w:r>
+    </w:p>
+    <w:p>
+      <w:r>
+        <w:t xml:space="preserve">Der kan også udsættes alarmen for blodtryksmåleren i et minut, ved at trykke på alarm knappen oppe i højre hjørne af </w:t>
+      </w:r>
+      <w:proofErr w:type="spellStart"/>
+      <w:r>
+        <w:t>HovedGUI’en</w:t>
+      </w:r>
+      <w:proofErr w:type="spellEnd"/>
+      <w:r>
+        <w:t xml:space="preserve">. </w:t>
+      </w:r>
+    </w:p>
+    <w:p>
+      <w:r>
+        <w:t xml:space="preserve">En anden ting som blodtryksmålersystemet også kan er at vise en timer, som starter når man har trykket på start knappen, og stopper når der trykkes på sluk knappen. Det kan diskuteres hvor smart det er, om timeren skal nulstille, når der trykkes på start knappen igen. Der er valgt i dette projekt at timeren starter fra det stoppet tidspunkt, når tænd bliver trykket igen, dette er valgt fordi, at det giver bedst mening at man skal kunne starte fra hvor man slap. Dog giver den funktion med at starte timeren igen, ikke så meget mening ude i den virkelige verden, da anæstesi sygeplejerskerne ikke starter målingen igen, efter at have stoppet målingen. </w:t>
+      </w:r>
+    </w:p>
+    <w:p>
+      <w:r>
+        <w:t xml:space="preserve">Det kan diskuteres om brugeren skal have lov til at kalibrer på startskærmen, da kalibrering skal fortages af </w:t>
       </w:r>
       <w:proofErr w:type="gramStart"/>
       <w:r>
-        <w:t>indtastet</w:t>
+        <w:t>en</w:t>
       </w:r>
       <w:proofErr w:type="gramEnd"/>
       <w:r>
-        <w:t xml:space="preserve"> nulpunktsværdi bliver alle blodtrykssignalværdierne nulpunksjusteret efter. </w:t>
-      </w:r>
-    </w:p>
-    <w:p>
-      <w:r>
-        <w:t xml:space="preserve">Der kan også ændres grænseværdierne for </w:t>
-      </w:r>
-      <w:proofErr w:type="spellStart"/>
-      <w:r>
-        <w:t>blodtryksmålersystetemet</w:t>
-      </w:r>
-      <w:proofErr w:type="spellEnd"/>
-      <w:r>
-        <w:t xml:space="preserve">, herved er dette krav opfyldt, og der kommer en alarm når værdierne for enten systolen eller diastolen overskrider de satte grænseværdier. </w:t>
-      </w:r>
-    </w:p>
-    <w:p>
-      <w:r>
-        <w:t xml:space="preserve">Der kan også udsættes alarmen for blodtryksmåleren i et minut, ved at trykke på alarm knappen oppe i højre hjørne af </w:t>
-      </w:r>
-      <w:proofErr w:type="spellStart"/>
-      <w:r>
-        <w:t>HovedGUI’en</w:t>
-      </w:r>
-      <w:proofErr w:type="spellEnd"/>
-      <w:r>
-        <w:t xml:space="preserve">. </w:t>
+        <w:t xml:space="preserve"> servicepersonale. Herved skulle der kun have været log ind på startskærmen, og have lavet et servicevindue som kun kan betjenes af servicepersonalet. </w:t>
+      </w:r>
+      <w:r>
+        <w:t xml:space="preserve">Der er taget højde for denne problemstilling i koden, ved at have lavet en </w:t>
+      </w:r>
+      <w:proofErr w:type="spellStart"/>
+      <w:r>
+        <w:t>config</w:t>
+      </w:r>
+      <w:proofErr w:type="spellEnd"/>
+      <w:r>
+        <w:t xml:space="preserve"> fil, hvor der kan ændres kalibreringstallet i. Det betyder, at hvis det </w:t>
+      </w:r>
+      <w:proofErr w:type="gramStart"/>
+      <w:r>
+        <w:t>sundhedsfagligt</w:t>
+      </w:r>
+      <w:proofErr w:type="gramEnd"/>
+      <w:r>
+        <w:t xml:space="preserve"> personale springer over at kalibrer på startskærmen, kalibrer systemet automatisk efter kalibreringstallet i </w:t>
+      </w:r>
+      <w:proofErr w:type="spellStart"/>
+      <w:r>
+        <w:t>config</w:t>
+      </w:r>
+      <w:proofErr w:type="spellEnd"/>
+      <w:r>
+        <w:t xml:space="preserve"> filen. Meningen med </w:t>
+      </w:r>
+      <w:proofErr w:type="spellStart"/>
+      <w:r>
+        <w:t>config</w:t>
+      </w:r>
+      <w:proofErr w:type="spellEnd"/>
+      <w:r>
+        <w:t xml:space="preserve"> filen, er at det kun er servicepersonalet der skal kunne tilgå denne fil, </w:t>
       </w:r>
       <w:bookmarkStart w:id="0" w:name="_GoBack"/>
       <w:bookmarkEnd w:id="0"/>
-    </w:p>
-    <w:p>
-      <w:r>
-        <w:t xml:space="preserve">En anden ting som blodtryksmålersystemet også kan er at vise en timer, som starter når man har trykket på start knappen, og stopper når der trykkes på sluk knappen. Det kan diskuteres hvor smart det er, om timeren skal nulstille, når der trykkes på start knappen igen. Der er valgt i dette projekt at timeren starter fra det stoppet tidspunkt, når tænd bliver trykket igen, dette er valgt fordi, at det giver bedst mening at man skal kunne starte fra hvor man slap. Dog giver den funktion med at starte timeren igen, ikke så meget mening ude i den virkelige verden, da anæstesi sygeplejerskerne ikke starter målingen igen, efter at have stoppet målingen. </w:t>
-      </w:r>
-    </w:p>
-    <w:p/>
+      <w:r>
+        <w:t xml:space="preserve">og kunne ændre kalibreringstallet. </w:t>
+      </w:r>
+    </w:p>
     <w:sectPr>
       <w:pgSz w:w="11906" w:h="16838"/>
       <w:pgMar w:top="1701" w:right="1134" w:bottom="1701" w:left="1134" w:header="708" w:footer="708" w:gutter="0"/>

</xml_diff>